<commit_message>
Arreglo formato de indice
</commit_message>
<xml_diff>
--- a/Estrategia con indice.docx
+++ b/Estrategia con indice.docx
@@ -12,6 +12,7 @@
         </w:rPr>
       </w:pPr>
       <w:bookmarkStart w:id="0" w:name="_Toc499854065"/>
+      <w:bookmarkStart w:id="1" w:name="_Toc499854855"/>
       <w:r>
         <w:rPr>
           <w:noProof/>
@@ -107,7 +108,6 @@
         </w:rPr>
         <w:t>Gestión de Datos</w:t>
       </w:r>
-      <w:bookmarkStart w:id="1" w:name="_GoBack"/>
       <w:bookmarkEnd w:id="0"/>
       <w:bookmarkEnd w:id="1"/>
     </w:p>
@@ -119,6 +119,8 @@
           <w:lang w:val="es-ES"/>
         </w:rPr>
       </w:pPr>
+      <w:bookmarkStart w:id="2" w:name="_GoBack"/>
+      <w:bookmarkEnd w:id="2"/>
     </w:p>
     <w:p>
       <w:pPr>
@@ -816,19 +818,24 @@
         <w:p>
           <w:pPr>
             <w:pStyle w:val="TtuloTDC"/>
-            <w:spacing w:before="0" w:line="240" w:lineRule="auto"/>
+            <w:spacing w:before="0" w:line="230" w:lineRule="auto"/>
+            <w:rPr>
+              <w:b/>
+              <w:color w:val="auto"/>
+            </w:rPr>
           </w:pPr>
           <w:r>
+            <w:rPr>
+              <w:b/>
+              <w:color w:val="auto"/>
+            </w:rPr>
             <w:t>INDICE</w:t>
           </w:r>
         </w:p>
         <w:p>
           <w:pPr>
             <w:pStyle w:val="TDC1"/>
-            <w:tabs>
-              <w:tab w:val="right" w:leader="dot" w:pos="8494"/>
-            </w:tabs>
-            <w:spacing w:line="228" w:lineRule="auto"/>
+            <w:spacing w:line="230" w:lineRule="auto"/>
             <w:rPr>
               <w:rFonts w:cstheme="minorBidi"/>
               <w:noProof/>
@@ -843,11 +850,14 @@
           <w:r>
             <w:fldChar w:fldCharType="separate"/>
           </w:r>
-          <w:hyperlink w:anchor="_Toc499854065" w:history="1">
+          <w:hyperlink w:anchor="_Toc499854855" w:history="1">
             <w:r>
               <w:rPr>
                 <w:rStyle w:val="Hipervnculo"/>
-                <w:noProof/>
+                <w:b/>
+                <w:noProof/>
+                <w:sz w:val="26"/>
+                <w:szCs w:val="26"/>
               </w:rPr>
               <w:t>Gestión de Datos</w:t>
             </w:r>
@@ -870,7 +880,7 @@
                 <w:noProof/>
                 <w:webHidden/>
               </w:rPr>
-              <w:instrText xml:space="preserve"> PAGEREF _Toc499854065 \h </w:instrText>
+              <w:instrText xml:space="preserve"> PAGEREF _Toc499854855 \h </w:instrText>
             </w:r>
             <w:r>
               <w:rPr>
@@ -891,148 +901,6 @@
                 <w:webHidden/>
               </w:rPr>
               <w:t>0</w:t>
-            </w:r>
-            <w:r>
-              <w:rPr>
-                <w:noProof/>
-                <w:webHidden/>
-              </w:rPr>
-              <w:fldChar w:fldCharType="end"/>
-            </w:r>
-          </w:hyperlink>
-        </w:p>
-        <w:p>
-          <w:pPr>
-            <w:pStyle w:val="TDC1"/>
-            <w:tabs>
-              <w:tab w:val="right" w:leader="dot" w:pos="8494"/>
-            </w:tabs>
-            <w:spacing w:line="228" w:lineRule="auto"/>
-            <w:rPr>
-              <w:rFonts w:cstheme="minorBidi"/>
-              <w:noProof/>
-            </w:rPr>
-          </w:pPr>
-          <w:hyperlink w:anchor="_Toc499854066" w:history="1">
-            <w:r>
-              <w:rPr>
-                <w:rStyle w:val="Hipervnculo"/>
-                <w:rFonts w:cstheme="minorHAnsi"/>
-                <w:noProof/>
-              </w:rPr>
-              <w:t>ESTRATEGIAS DE SOLUCION</w:t>
-            </w:r>
-            <w:r>
-              <w:rPr>
-                <w:noProof/>
-                <w:webHidden/>
-              </w:rPr>
-              <w:tab/>
-            </w:r>
-            <w:r>
-              <w:rPr>
-                <w:noProof/>
-                <w:webHidden/>
-              </w:rPr>
-              <w:fldChar w:fldCharType="begin"/>
-            </w:r>
-            <w:r>
-              <w:rPr>
-                <w:noProof/>
-                <w:webHidden/>
-              </w:rPr>
-              <w:instrText xml:space="preserve"> PAGEREF _Toc499854066 \h </w:instrText>
-            </w:r>
-            <w:r>
-              <w:rPr>
-                <w:noProof/>
-                <w:webHidden/>
-              </w:rPr>
-            </w:r>
-            <w:r>
-              <w:rPr>
-                <w:noProof/>
-                <w:webHidden/>
-              </w:rPr>
-              <w:fldChar w:fldCharType="separate"/>
-            </w:r>
-            <w:r>
-              <w:rPr>
-                <w:noProof/>
-                <w:webHidden/>
-              </w:rPr>
-              <w:t>3</w:t>
-            </w:r>
-            <w:r>
-              <w:rPr>
-                <w:noProof/>
-                <w:webHidden/>
-              </w:rPr>
-              <w:fldChar w:fldCharType="end"/>
-            </w:r>
-          </w:hyperlink>
-        </w:p>
-        <w:p>
-          <w:pPr>
-            <w:pStyle w:val="TDC1"/>
-            <w:tabs>
-              <w:tab w:val="right" w:leader="dot" w:pos="8494"/>
-            </w:tabs>
-            <w:spacing w:line="228" w:lineRule="auto"/>
-            <w:rPr>
-              <w:rFonts w:cstheme="minorBidi"/>
-              <w:noProof/>
-            </w:rPr>
-          </w:pPr>
-          <w:hyperlink w:anchor="_Toc499854067" w:history="1">
-            <w:r>
-              <w:rPr>
-                <w:rStyle w:val="Hipervnculo"/>
-                <w:rFonts w:cstheme="minorHAnsi"/>
-                <w:noProof/>
-              </w:rPr>
-              <w:t>Configuración</w:t>
-            </w:r>
-            <w:r>
-              <w:rPr>
-                <w:noProof/>
-                <w:webHidden/>
-              </w:rPr>
-              <w:tab/>
-            </w:r>
-            <w:r>
-              <w:rPr>
-                <w:noProof/>
-                <w:webHidden/>
-              </w:rPr>
-              <w:fldChar w:fldCharType="begin"/>
-            </w:r>
-            <w:r>
-              <w:rPr>
-                <w:noProof/>
-                <w:webHidden/>
-              </w:rPr>
-              <w:instrText xml:space="preserve"> PAGEREF _Toc499854067 \h </w:instrText>
-            </w:r>
-            <w:r>
-              <w:rPr>
-                <w:noProof/>
-                <w:webHidden/>
-              </w:rPr>
-            </w:r>
-            <w:r>
-              <w:rPr>
-                <w:noProof/>
-                <w:webHidden/>
-              </w:rPr>
-              <w:fldChar w:fldCharType="separate"/>
-            </w:r>
-            <w:r>
-              <w:rPr>
-                <w:noProof/>
-                <w:webHidden/>
-              </w:rPr>
-              <w:t>3</w:t>
             </w:r>
             <w:r>
               <w:rPr>
@@ -1049,20 +917,20 @@
             <w:tabs>
               <w:tab w:val="right" w:leader="dot" w:pos="8494"/>
             </w:tabs>
-            <w:spacing w:line="228" w:lineRule="auto"/>
+            <w:spacing w:line="230" w:lineRule="auto"/>
             <w:rPr>
               <w:rFonts w:cstheme="minorBidi"/>
               <w:noProof/>
             </w:rPr>
           </w:pPr>
-          <w:hyperlink w:anchor="_Toc499854068" w:history="1">
+          <w:hyperlink w:anchor="_Toc499854856" w:history="1">
             <w:r>
               <w:rPr>
                 <w:rStyle w:val="Hipervnculo"/>
                 <w:rFonts w:cstheme="minorHAnsi"/>
                 <w:noProof/>
               </w:rPr>
-              <w:t>DIAGRAMA ENTIDAD RELACION(DER)</w:t>
+              <w:t>Configuración</w:t>
             </w:r>
             <w:r>
               <w:rPr>
@@ -1083,7 +951,7 @@
                 <w:noProof/>
                 <w:webHidden/>
               </w:rPr>
-              <w:instrText xml:space="preserve"> PAGEREF _Toc499854068 \h </w:instrText>
+              <w:instrText xml:space="preserve"> PAGEREF _Toc499854856 \h </w:instrText>
             </w:r>
             <w:r>
               <w:rPr>
@@ -1103,7 +971,94 @@
                 <w:noProof/>
                 <w:webHidden/>
               </w:rPr>
-              <w:t>3</w:t>
+              <w:t>2</w:t>
+            </w:r>
+            <w:r>
+              <w:rPr>
+                <w:noProof/>
+                <w:webHidden/>
+              </w:rPr>
+              <w:fldChar w:fldCharType="end"/>
+            </w:r>
+          </w:hyperlink>
+        </w:p>
+        <w:p>
+          <w:pPr>
+            <w:pStyle w:val="TDC2"/>
+            <w:tabs>
+              <w:tab w:val="right" w:leader="dot" w:pos="8494"/>
+            </w:tabs>
+            <w:spacing w:line="230" w:lineRule="auto"/>
+            <w:rPr>
+              <w:rFonts w:cstheme="minorBidi"/>
+              <w:noProof/>
+            </w:rPr>
+          </w:pPr>
+          <w:hyperlink w:anchor="_Toc499854857" w:history="1">
+            <w:r>
+              <w:rPr>
+                <w:rStyle w:val="Hipervnculo"/>
+                <w:rFonts w:cstheme="minorHAnsi"/>
+                <w:noProof/>
+              </w:rPr>
+              <w:t>DIAGRAMA ENTIDAD RELACION</w:t>
+            </w:r>
+            <w:r>
+              <w:rPr>
+                <w:rStyle w:val="Hipervnculo"/>
+                <w:rFonts w:cstheme="minorHAnsi"/>
+                <w:noProof/>
+              </w:rPr>
+              <w:t xml:space="preserve"> </w:t>
+            </w:r>
+            <w:r>
+              <w:rPr>
+                <w:rStyle w:val="Hipervnculo"/>
+                <w:rFonts w:cstheme="minorHAnsi"/>
+                <w:noProof/>
+              </w:rPr>
+              <w:t>(DER)</w:t>
+            </w:r>
+            <w:r>
+              <w:rPr>
+                <w:noProof/>
+                <w:webHidden/>
+              </w:rPr>
+              <w:tab/>
+            </w:r>
+            <w:r>
+              <w:rPr>
+                <w:noProof/>
+                <w:webHidden/>
+              </w:rPr>
+              <w:fldChar w:fldCharType="begin"/>
+            </w:r>
+            <w:r>
+              <w:rPr>
+                <w:noProof/>
+                <w:webHidden/>
+              </w:rPr>
+              <w:instrText xml:space="preserve"> PAGEREF _Toc499854857 \h </w:instrText>
+            </w:r>
+            <w:r>
+              <w:rPr>
+                <w:noProof/>
+                <w:webHidden/>
+              </w:rPr>
+            </w:r>
+            <w:r>
+              <w:rPr>
+                <w:noProof/>
+                <w:webHidden/>
+              </w:rPr>
+              <w:fldChar w:fldCharType="separate"/>
+            </w:r>
+            <w:r>
+              <w:rPr>
+                <w:noProof/>
+                <w:webHidden/>
+              </w:rPr>
+              <w:t>2</w:t>
             </w:r>
             <w:r>
               <w:rPr>
@@ -1120,18 +1075,20 @@
             <w:tabs>
               <w:tab w:val="right" w:leader="dot" w:pos="8494"/>
             </w:tabs>
-            <w:spacing w:line="228" w:lineRule="auto"/>
+            <w:spacing w:line="230" w:lineRule="auto"/>
             <w:rPr>
               <w:rFonts w:cstheme="minorBidi"/>
               <w:noProof/>
             </w:rPr>
           </w:pPr>
-          <w:hyperlink w:anchor="_Toc499854069" w:history="1">
+          <w:hyperlink w:anchor="_Toc499854858" w:history="1">
             <w:r>
               <w:rPr>
                 <w:rStyle w:val="Hipervnculo"/>
                 <w:rFonts w:cstheme="minorHAnsi"/>
-                <w:noProof/>
+                <w:i/>
+                <w:noProof/>
+                <w:sz w:val="20"/>
               </w:rPr>
               <w:t>CLIENTES</w:t>
             </w:r>
@@ -1154,7 +1111,7 @@
                 <w:noProof/>
                 <w:webHidden/>
               </w:rPr>
-              <w:instrText xml:space="preserve"> PAGEREF _Toc499854069 \h </w:instrText>
+              <w:instrText xml:space="preserve"> PAGEREF _Toc499854858 \h </w:instrText>
             </w:r>
             <w:r>
               <w:rPr>
@@ -1174,7 +1131,7 @@
                 <w:noProof/>
                 <w:webHidden/>
               </w:rPr>
-              <w:t>3</w:t>
+              <w:t>2</w:t>
             </w:r>
             <w:r>
               <w:rPr>
@@ -1191,18 +1148,20 @@
             <w:tabs>
               <w:tab w:val="right" w:leader="dot" w:pos="8494"/>
             </w:tabs>
-            <w:spacing w:line="228" w:lineRule="auto"/>
+            <w:spacing w:line="230" w:lineRule="auto"/>
             <w:rPr>
               <w:rFonts w:cstheme="minorBidi"/>
               <w:noProof/>
             </w:rPr>
           </w:pPr>
-          <w:hyperlink w:anchor="_Toc499854070" w:history="1">
+          <w:hyperlink w:anchor="_Toc499854859" w:history="1">
             <w:r>
               <w:rPr>
                 <w:rStyle w:val="Hipervnculo"/>
                 <w:rFonts w:cstheme="minorHAnsi"/>
-                <w:noProof/>
+                <w:i/>
+                <w:noProof/>
+                <w:sz w:val="20"/>
               </w:rPr>
               <w:t>ROLES</w:t>
             </w:r>
@@ -1225,7 +1184,7 @@
                 <w:noProof/>
                 <w:webHidden/>
               </w:rPr>
-              <w:instrText xml:space="preserve"> PAGEREF _Toc499854070 \h </w:instrText>
+              <w:instrText xml:space="preserve"> PAGEREF _Toc499854859 \h </w:instrText>
             </w:r>
             <w:r>
               <w:rPr>
@@ -1245,7 +1204,7 @@
                 <w:noProof/>
                 <w:webHidden/>
               </w:rPr>
-              <w:t>3</w:t>
+              <w:t>2</w:t>
             </w:r>
             <w:r>
               <w:rPr>
@@ -1262,20 +1221,42 @@
             <w:tabs>
               <w:tab w:val="right" w:leader="dot" w:pos="8494"/>
             </w:tabs>
-            <w:spacing w:line="228" w:lineRule="auto"/>
+            <w:spacing w:line="230" w:lineRule="auto"/>
             <w:rPr>
               <w:rFonts w:cstheme="minorBidi"/>
               <w:noProof/>
             </w:rPr>
           </w:pPr>
-          <w:hyperlink w:anchor="_Toc499854071" w:history="1">
+          <w:hyperlink w:anchor="_Toc499854860" w:history="1">
             <w:r>
               <w:rPr>
                 <w:rStyle w:val="Hipervnculo"/>
                 <w:rFonts w:cstheme="minorHAnsi"/>
-                <w:noProof/>
-              </w:rPr>
-              <w:t>USUARIO_X_ROL</w:t>
+                <w:i/>
+                <w:noProof/>
+                <w:sz w:val="20"/>
+              </w:rPr>
+              <w:t>USU</w:t>
+            </w:r>
+            <w:r>
+              <w:rPr>
+                <w:rStyle w:val="Hipervnculo"/>
+                <w:rFonts w:cstheme="minorHAnsi"/>
+                <w:i/>
+                <w:noProof/>
+                <w:sz w:val="20"/>
+              </w:rPr>
+              <w:t>A</w:t>
+            </w:r>
+            <w:r>
+              <w:rPr>
+                <w:rStyle w:val="Hipervnculo"/>
+                <w:rFonts w:cstheme="minorHAnsi"/>
+                <w:i/>
+                <w:noProof/>
+                <w:sz w:val="20"/>
+              </w:rPr>
+              <w:t>RIO_X_ROL</w:t>
             </w:r>
             <w:r>
               <w:rPr>
@@ -1296,7 +1277,7 @@
                 <w:noProof/>
                 <w:webHidden/>
               </w:rPr>
-              <w:instrText xml:space="preserve"> PAGEREF _Toc499854071 \h </w:instrText>
+              <w:instrText xml:space="preserve"> PAGEREF _Toc499854860 \h </w:instrText>
             </w:r>
             <w:r>
               <w:rPr>
@@ -1316,7 +1297,7 @@
                 <w:noProof/>
                 <w:webHidden/>
               </w:rPr>
-              <w:t>4</w:t>
+              <w:t>3</w:t>
             </w:r>
             <w:r>
               <w:rPr>
@@ -1333,18 +1314,20 @@
             <w:tabs>
               <w:tab w:val="right" w:leader="dot" w:pos="8494"/>
             </w:tabs>
-            <w:spacing w:line="228" w:lineRule="auto"/>
+            <w:spacing w:line="230" w:lineRule="auto"/>
             <w:rPr>
               <w:rFonts w:cstheme="minorBidi"/>
               <w:noProof/>
             </w:rPr>
           </w:pPr>
-          <w:hyperlink w:anchor="_Toc499854072" w:history="1">
+          <w:hyperlink w:anchor="_Toc499854861" w:history="1">
             <w:r>
               <w:rPr>
                 <w:rStyle w:val="Hipervnculo"/>
                 <w:rFonts w:cstheme="minorHAnsi"/>
-                <w:noProof/>
+                <w:i/>
+                <w:noProof/>
+                <w:sz w:val="20"/>
               </w:rPr>
               <w:t>USUARIOS</w:t>
             </w:r>
@@ -1367,7 +1350,7 @@
                 <w:noProof/>
                 <w:webHidden/>
               </w:rPr>
-              <w:instrText xml:space="preserve"> PAGEREF _Toc499854072 \h </w:instrText>
+              <w:instrText xml:space="preserve"> PAGEREF _Toc499854861 \h </w:instrText>
             </w:r>
             <w:r>
               <w:rPr>
@@ -1387,7 +1370,7 @@
                 <w:noProof/>
                 <w:webHidden/>
               </w:rPr>
-              <w:t>4</w:t>
+              <w:t>3</w:t>
             </w:r>
             <w:r>
               <w:rPr>
@@ -1404,18 +1387,20 @@
             <w:tabs>
               <w:tab w:val="right" w:leader="dot" w:pos="8494"/>
             </w:tabs>
-            <w:spacing w:line="228" w:lineRule="auto"/>
+            <w:spacing w:line="230" w:lineRule="auto"/>
             <w:rPr>
               <w:rFonts w:cstheme="minorBidi"/>
               <w:noProof/>
             </w:rPr>
           </w:pPr>
-          <w:hyperlink w:anchor="_Toc499854073" w:history="1">
+          <w:hyperlink w:anchor="_Toc499854862" w:history="1">
             <w:r>
               <w:rPr>
                 <w:rStyle w:val="Hipervnculo"/>
                 <w:rFonts w:cstheme="minorHAnsi"/>
-                <w:noProof/>
+                <w:i/>
+                <w:noProof/>
+                <w:sz w:val="20"/>
               </w:rPr>
               <w:t>EMPRESAS</w:t>
             </w:r>
@@ -1438,7 +1423,7 @@
                 <w:noProof/>
                 <w:webHidden/>
               </w:rPr>
-              <w:instrText xml:space="preserve"> PAGEREF _Toc499854073 \h </w:instrText>
+              <w:instrText xml:space="preserve"> PAGEREF _Toc499854862 \h </w:instrText>
             </w:r>
             <w:r>
               <w:rPr>
@@ -1458,7 +1443,7 @@
                 <w:noProof/>
                 <w:webHidden/>
               </w:rPr>
-              <w:t>4</w:t>
+              <w:t>3</w:t>
             </w:r>
             <w:r>
               <w:rPr>
@@ -1475,18 +1460,20 @@
             <w:tabs>
               <w:tab w:val="right" w:leader="dot" w:pos="8494"/>
             </w:tabs>
-            <w:spacing w:line="228" w:lineRule="auto"/>
+            <w:spacing w:line="230" w:lineRule="auto"/>
             <w:rPr>
               <w:rFonts w:cstheme="minorBidi"/>
               <w:noProof/>
             </w:rPr>
           </w:pPr>
-          <w:hyperlink w:anchor="_Toc499854074" w:history="1">
+          <w:hyperlink w:anchor="_Toc499854863" w:history="1">
             <w:r>
               <w:rPr>
                 <w:rStyle w:val="Hipervnculo"/>
                 <w:rFonts w:cstheme="minorHAnsi"/>
-                <w:noProof/>
+                <w:i/>
+                <w:noProof/>
+                <w:sz w:val="20"/>
               </w:rPr>
               <w:t>SUCURSALES</w:t>
             </w:r>
@@ -1509,7 +1496,7 @@
                 <w:noProof/>
                 <w:webHidden/>
               </w:rPr>
-              <w:instrText xml:space="preserve"> PAGEREF _Toc499854074 \h </w:instrText>
+              <w:instrText xml:space="preserve"> PAGEREF _Toc499854863 \h </w:instrText>
             </w:r>
             <w:r>
               <w:rPr>
@@ -1529,7 +1516,7 @@
                 <w:noProof/>
                 <w:webHidden/>
               </w:rPr>
-              <w:t>5</w:t>
+              <w:t>4</w:t>
             </w:r>
             <w:r>
               <w:rPr>
@@ -1546,18 +1533,20 @@
             <w:tabs>
               <w:tab w:val="right" w:leader="dot" w:pos="8494"/>
             </w:tabs>
-            <w:spacing w:line="228" w:lineRule="auto"/>
+            <w:spacing w:line="230" w:lineRule="auto"/>
             <w:rPr>
               <w:rFonts w:cstheme="minorBidi"/>
               <w:noProof/>
             </w:rPr>
           </w:pPr>
-          <w:hyperlink w:anchor="_Toc499854075" w:history="1">
+          <w:hyperlink w:anchor="_Toc499854864" w:history="1">
             <w:r>
               <w:rPr>
                 <w:rStyle w:val="Hipervnculo"/>
                 <w:rFonts w:cstheme="minorHAnsi"/>
-                <w:noProof/>
+                <w:i/>
+                <w:noProof/>
+                <w:sz w:val="20"/>
               </w:rPr>
               <w:t>FACTURAS</w:t>
             </w:r>
@@ -1580,7 +1569,7 @@
                 <w:noProof/>
                 <w:webHidden/>
               </w:rPr>
-              <w:instrText xml:space="preserve"> PAGEREF _Toc499854075 \h </w:instrText>
+              <w:instrText xml:space="preserve"> PAGEREF _Toc499854864 \h </w:instrText>
             </w:r>
             <w:r>
               <w:rPr>
@@ -1600,7 +1589,7 @@
                 <w:noProof/>
                 <w:webHidden/>
               </w:rPr>
-              <w:t>5</w:t>
+              <w:t>4</w:t>
             </w:r>
             <w:r>
               <w:rPr>
@@ -1617,18 +1606,20 @@
             <w:tabs>
               <w:tab w:val="right" w:leader="dot" w:pos="8494"/>
             </w:tabs>
-            <w:spacing w:line="228" w:lineRule="auto"/>
+            <w:spacing w:line="230" w:lineRule="auto"/>
             <w:rPr>
               <w:rFonts w:cstheme="minorBidi"/>
               <w:noProof/>
             </w:rPr>
           </w:pPr>
-          <w:hyperlink w:anchor="_Toc499854076" w:history="1">
+          <w:hyperlink w:anchor="_Toc499854865" w:history="1">
             <w:r>
               <w:rPr>
                 <w:rStyle w:val="Hipervnculo"/>
                 <w:rFonts w:cstheme="minorHAnsi"/>
-                <w:noProof/>
+                <w:i/>
+                <w:noProof/>
+                <w:sz w:val="20"/>
               </w:rPr>
               <w:t>PAGOS</w:t>
             </w:r>
@@ -1651,7 +1642,7 @@
                 <w:noProof/>
                 <w:webHidden/>
               </w:rPr>
-              <w:instrText xml:space="preserve"> PAGEREF _Toc499854076 \h </w:instrText>
+              <w:instrText xml:space="preserve"> PAGEREF _Toc499854865 \h </w:instrText>
             </w:r>
             <w:r>
               <w:rPr>
@@ -1671,7 +1662,7 @@
                 <w:noProof/>
                 <w:webHidden/>
               </w:rPr>
-              <w:t>6</w:t>
+              <w:t>5</w:t>
             </w:r>
             <w:r>
               <w:rPr>
@@ -1688,20 +1679,22 @@
             <w:tabs>
               <w:tab w:val="right" w:leader="dot" w:pos="8494"/>
             </w:tabs>
-            <w:spacing w:line="228" w:lineRule="auto"/>
+            <w:spacing w:line="230" w:lineRule="auto"/>
             <w:rPr>
               <w:rFonts w:cstheme="minorBidi"/>
               <w:noProof/>
             </w:rPr>
           </w:pPr>
-          <w:hyperlink w:anchor="_Toc499854077" w:history="1">
+          <w:hyperlink w:anchor="_Toc499854866" w:history="1">
             <w:r>
               <w:rPr>
                 <w:rStyle w:val="Hipervnculo"/>
                 <w:rFonts w:cstheme="minorHAnsi"/>
-                <w:noProof/>
-              </w:rPr>
-              <w:t>FUNCIONALIDADES:</w:t>
+                <w:i/>
+                <w:noProof/>
+                <w:sz w:val="20"/>
+              </w:rPr>
+              <w:t>FUNCIONALIDADES</w:t>
             </w:r>
             <w:r>
               <w:rPr>
@@ -1722,7 +1715,7 @@
                 <w:noProof/>
                 <w:webHidden/>
               </w:rPr>
-              <w:instrText xml:space="preserve"> PAGEREF _Toc499854077 \h </w:instrText>
+              <w:instrText xml:space="preserve"> PAGEREF _Toc499854866 \h </w:instrText>
             </w:r>
             <w:r>
               <w:rPr>
@@ -1742,7 +1735,7 @@
                 <w:noProof/>
                 <w:webHidden/>
               </w:rPr>
-              <w:t>6</w:t>
+              <w:t>5</w:t>
             </w:r>
             <w:r>
               <w:rPr>
@@ -1759,20 +1752,22 @@
             <w:tabs>
               <w:tab w:val="right" w:leader="dot" w:pos="8494"/>
             </w:tabs>
-            <w:spacing w:line="228" w:lineRule="auto"/>
+            <w:spacing w:line="230" w:lineRule="auto"/>
             <w:rPr>
               <w:rFonts w:cstheme="minorBidi"/>
               <w:noProof/>
             </w:rPr>
           </w:pPr>
-          <w:hyperlink w:anchor="_Toc499854078" w:history="1">
+          <w:hyperlink w:anchor="_Toc499854867" w:history="1">
             <w:r>
               <w:rPr>
                 <w:rStyle w:val="Hipervnculo"/>
                 <w:rFonts w:cstheme="minorHAnsi"/>
-                <w:noProof/>
-              </w:rPr>
-              <w:t>ROL_X_FUNCIONALIDAD:</w:t>
+                <w:i/>
+                <w:noProof/>
+                <w:sz w:val="20"/>
+              </w:rPr>
+              <w:t>ROL_X_FUNCIONALIDAD</w:t>
             </w:r>
             <w:r>
               <w:rPr>
@@ -1793,7 +1788,7 @@
                 <w:noProof/>
                 <w:webHidden/>
               </w:rPr>
-              <w:instrText xml:space="preserve"> PAGEREF _Toc499854078 \h </w:instrText>
+              <w:instrText xml:space="preserve"> PAGEREF _Toc499854867 \h </w:instrText>
             </w:r>
             <w:r>
               <w:rPr>
@@ -1813,7 +1808,7 @@
                 <w:noProof/>
                 <w:webHidden/>
               </w:rPr>
-              <w:t>6</w:t>
+              <w:t>5</w:t>
             </w:r>
             <w:r>
               <w:rPr>
@@ -1830,13 +1825,13 @@
             <w:tabs>
               <w:tab w:val="right" w:leader="dot" w:pos="8494"/>
             </w:tabs>
-            <w:spacing w:line="228" w:lineRule="auto"/>
+            <w:spacing w:line="230" w:lineRule="auto"/>
             <w:rPr>
               <w:rFonts w:cstheme="minorBidi"/>
               <w:noProof/>
             </w:rPr>
           </w:pPr>
-          <w:hyperlink w:anchor="_Toc499854079" w:history="1">
+          <w:hyperlink w:anchor="_Toc499854868" w:history="1">
             <w:r>
               <w:rPr>
                 <w:rStyle w:val="Hipervnculo"/>
@@ -1864,7 +1859,7 @@
                 <w:noProof/>
                 <w:webHidden/>
               </w:rPr>
-              <w:instrText xml:space="preserve"> PAGEREF _Toc499854079 \h </w:instrText>
+              <w:instrText xml:space="preserve"> PAGEREF _Toc499854868 \h </w:instrText>
             </w:r>
             <w:r>
               <w:rPr>
@@ -1901,18 +1896,20 @@
             <w:tabs>
               <w:tab w:val="right" w:leader="dot" w:pos="8494"/>
             </w:tabs>
-            <w:spacing w:line="228" w:lineRule="auto"/>
+            <w:spacing w:line="230" w:lineRule="auto"/>
             <w:rPr>
               <w:rFonts w:cstheme="minorBidi"/>
               <w:noProof/>
             </w:rPr>
           </w:pPr>
-          <w:hyperlink w:anchor="_Toc499854080" w:history="1">
+          <w:hyperlink w:anchor="_Toc499854869" w:history="1">
             <w:r>
               <w:rPr>
                 <w:rStyle w:val="Hipervnculo"/>
                 <w:rFonts w:cstheme="minorHAnsi"/>
-                <w:noProof/>
+                <w:i/>
+                <w:noProof/>
+                <w:sz w:val="20"/>
               </w:rPr>
               <w:t>DEVOLUCIONES</w:t>
             </w:r>
@@ -1935,7 +1932,7 @@
                 <w:noProof/>
                 <w:webHidden/>
               </w:rPr>
-              <w:instrText xml:space="preserve"> PAGEREF _Toc499854080 \h </w:instrText>
+              <w:instrText xml:space="preserve"> PAGEREF _Toc499854869 \h </w:instrText>
             </w:r>
             <w:r>
               <w:rPr>
@@ -1955,7 +1952,7 @@
                 <w:noProof/>
                 <w:webHidden/>
               </w:rPr>
-              <w:t>7</w:t>
+              <w:t>6</w:t>
             </w:r>
             <w:r>
               <w:rPr>
@@ -1972,18 +1969,20 @@
             <w:tabs>
               <w:tab w:val="right" w:leader="dot" w:pos="8494"/>
             </w:tabs>
-            <w:spacing w:line="228" w:lineRule="auto"/>
+            <w:spacing w:line="230" w:lineRule="auto"/>
             <w:rPr>
               <w:rFonts w:cstheme="minorBidi"/>
               <w:noProof/>
             </w:rPr>
           </w:pPr>
-          <w:hyperlink w:anchor="_Toc499854081" w:history="1">
+          <w:hyperlink w:anchor="_Toc499854870" w:history="1">
             <w:r>
               <w:rPr>
                 <w:rStyle w:val="Hipervnculo"/>
                 <w:rFonts w:cstheme="minorHAnsi"/>
-                <w:noProof/>
+                <w:i/>
+                <w:noProof/>
+                <w:sz w:val="20"/>
               </w:rPr>
               <w:t>DIRECCIONES</w:t>
             </w:r>
@@ -2006,7 +2005,7 @@
                 <w:noProof/>
                 <w:webHidden/>
               </w:rPr>
-              <w:instrText xml:space="preserve"> PAGEREF _Toc499854081 \h </w:instrText>
+              <w:instrText xml:space="preserve"> PAGEREF _Toc499854870 \h </w:instrText>
             </w:r>
             <w:r>
               <w:rPr>
@@ -2026,7 +2025,7 @@
                 <w:noProof/>
                 <w:webHidden/>
               </w:rPr>
-              <w:t>7</w:t>
+              <w:t>6</w:t>
             </w:r>
             <w:r>
               <w:rPr>
@@ -2043,20 +2042,22 @@
             <w:tabs>
               <w:tab w:val="right" w:leader="dot" w:pos="8494"/>
             </w:tabs>
-            <w:spacing w:line="228" w:lineRule="auto"/>
+            <w:spacing w:line="230" w:lineRule="auto"/>
             <w:rPr>
               <w:rFonts w:cstheme="minorBidi"/>
               <w:noProof/>
             </w:rPr>
           </w:pPr>
-          <w:hyperlink w:anchor="_Toc499854082" w:history="1">
+          <w:hyperlink w:anchor="_Toc499854871" w:history="1">
             <w:r>
               <w:rPr>
                 <w:rStyle w:val="Hipervnculo"/>
                 <w:rFonts w:cstheme="minorHAnsi"/>
-                <w:noProof/>
-              </w:rPr>
-              <w:t xml:space="preserve">ITEMS </w:t>
+                <w:i/>
+                <w:noProof/>
+                <w:sz w:val="20"/>
+              </w:rPr>
+              <w:t>ITEMS</w:t>
             </w:r>
             <w:r>
               <w:rPr>
@@ -2077,7 +2078,7 @@
                 <w:noProof/>
                 <w:webHidden/>
               </w:rPr>
-              <w:instrText xml:space="preserve"> PAGEREF _Toc499854082 \h </w:instrText>
+              <w:instrText xml:space="preserve"> PAGEREF _Toc499854871 \h </w:instrText>
             </w:r>
             <w:r>
               <w:rPr>
@@ -2097,7 +2098,7 @@
                 <w:noProof/>
                 <w:webHidden/>
               </w:rPr>
-              <w:t>8</w:t>
+              <w:t>7</w:t>
             </w:r>
             <w:r>
               <w:rPr>
@@ -2114,13 +2115,13 @@
             <w:tabs>
               <w:tab w:val="right" w:leader="dot" w:pos="8494"/>
             </w:tabs>
-            <w:spacing w:line="228" w:lineRule="auto"/>
+            <w:spacing w:line="230" w:lineRule="auto"/>
             <w:rPr>
               <w:rFonts w:cstheme="minorBidi"/>
               <w:noProof/>
             </w:rPr>
           </w:pPr>
-          <w:hyperlink w:anchor="_Toc499854083" w:history="1">
+          <w:hyperlink w:anchor="_Toc499854872" w:history="1">
             <w:r>
               <w:rPr>
                 <w:rStyle w:val="Hipervnculo"/>
@@ -2148,7 +2149,7 @@
                 <w:noProof/>
                 <w:webHidden/>
               </w:rPr>
-              <w:instrText xml:space="preserve"> PAGEREF _Toc499854083 \h </w:instrText>
+              <w:instrText xml:space="preserve"> PAGEREF _Toc499854872 \h </w:instrText>
             </w:r>
             <w:r>
               <w:rPr>
@@ -2168,7 +2169,7 @@
                 <w:noProof/>
                 <w:webHidden/>
               </w:rPr>
-              <w:t>8</w:t>
+              <w:t>7</w:t>
             </w:r>
             <w:r>
               <w:rPr>
@@ -2185,18 +2186,20 @@
             <w:tabs>
               <w:tab w:val="right" w:leader="dot" w:pos="8494"/>
             </w:tabs>
-            <w:spacing w:line="228" w:lineRule="auto"/>
+            <w:spacing w:line="230" w:lineRule="auto"/>
             <w:rPr>
               <w:rFonts w:cstheme="minorBidi"/>
               <w:noProof/>
             </w:rPr>
           </w:pPr>
-          <w:hyperlink w:anchor="_Toc499854084" w:history="1">
+          <w:hyperlink w:anchor="_Toc499854873" w:history="1">
             <w:r>
               <w:rPr>
                 <w:rStyle w:val="Hipervnculo"/>
                 <w:rFonts w:cstheme="minorHAnsi"/>
-                <w:noProof/>
+                <w:i/>
+                <w:noProof/>
+                <w:sz w:val="20"/>
               </w:rPr>
               <w:t>#Usuario</w:t>
             </w:r>
@@ -2219,7 +2222,7 @@
                 <w:noProof/>
                 <w:webHidden/>
               </w:rPr>
-              <w:instrText xml:space="preserve"> PAGEREF _Toc499854084 \h </w:instrText>
+              <w:instrText xml:space="preserve"> PAGEREF _Toc499854873 \h </w:instrText>
             </w:r>
             <w:r>
               <w:rPr>
@@ -2239,7 +2242,7 @@
                 <w:noProof/>
                 <w:webHidden/>
               </w:rPr>
-              <w:t>8</w:t>
+              <w:t>7</w:t>
             </w:r>
             <w:r>
               <w:rPr>
@@ -2256,18 +2259,20 @@
             <w:tabs>
               <w:tab w:val="right" w:leader="dot" w:pos="8494"/>
             </w:tabs>
-            <w:spacing w:line="228" w:lineRule="auto"/>
+            <w:spacing w:line="230" w:lineRule="auto"/>
             <w:rPr>
               <w:rFonts w:cstheme="minorBidi"/>
               <w:noProof/>
             </w:rPr>
           </w:pPr>
-          <w:hyperlink w:anchor="_Toc499854085" w:history="1">
+          <w:hyperlink w:anchor="_Toc499854874" w:history="1">
             <w:r>
               <w:rPr>
                 <w:rStyle w:val="Hipervnculo"/>
                 <w:rFonts w:cstheme="minorHAnsi"/>
-                <w:noProof/>
+                <w:i/>
+                <w:noProof/>
+                <w:sz w:val="20"/>
               </w:rPr>
               <w:t>#Rol , # Funcionalidades</w:t>
             </w:r>
@@ -2290,7 +2295,7 @@
                 <w:noProof/>
                 <w:webHidden/>
               </w:rPr>
-              <w:instrText xml:space="preserve"> PAGEREF _Toc499854085 \h </w:instrText>
+              <w:instrText xml:space="preserve"> PAGEREF _Toc499854874 \h </w:instrText>
             </w:r>
             <w:r>
               <w:rPr>
@@ -2310,7 +2315,7 @@
                 <w:noProof/>
                 <w:webHidden/>
               </w:rPr>
-              <w:t>8</w:t>
+              <w:t>7</w:t>
             </w:r>
             <w:r>
               <w:rPr>
@@ -2327,18 +2332,20 @@
             <w:tabs>
               <w:tab w:val="right" w:leader="dot" w:pos="8494"/>
             </w:tabs>
-            <w:spacing w:line="228" w:lineRule="auto"/>
+            <w:spacing w:line="230" w:lineRule="auto"/>
             <w:rPr>
               <w:rFonts w:cstheme="minorBidi"/>
               <w:noProof/>
             </w:rPr>
           </w:pPr>
-          <w:hyperlink w:anchor="_Toc499854086" w:history="1">
+          <w:hyperlink w:anchor="_Toc499854875" w:history="1">
             <w:r>
               <w:rPr>
                 <w:rStyle w:val="Hipervnculo"/>
                 <w:rFonts w:cstheme="minorHAnsi"/>
-                <w:noProof/>
+                <w:i/>
+                <w:noProof/>
+                <w:sz w:val="20"/>
               </w:rPr>
               <w:t>#Clientes</w:t>
             </w:r>
@@ -2361,7 +2368,7 @@
                 <w:noProof/>
                 <w:webHidden/>
               </w:rPr>
-              <w:instrText xml:space="preserve"> PAGEREF _Toc499854086 \h </w:instrText>
+              <w:instrText xml:space="preserve"> PAGEREF _Toc499854875 \h </w:instrText>
             </w:r>
             <w:r>
               <w:rPr>
@@ -2381,7 +2388,7 @@
                 <w:noProof/>
                 <w:webHidden/>
               </w:rPr>
-              <w:t>9</w:t>
+              <w:t>8</w:t>
             </w:r>
             <w:r>
               <w:rPr>
@@ -2398,18 +2405,20 @@
             <w:tabs>
               <w:tab w:val="right" w:leader="dot" w:pos="8494"/>
             </w:tabs>
-            <w:spacing w:line="228" w:lineRule="auto"/>
+            <w:spacing w:line="230" w:lineRule="auto"/>
             <w:rPr>
               <w:rFonts w:cstheme="minorBidi"/>
               <w:noProof/>
             </w:rPr>
           </w:pPr>
-          <w:hyperlink w:anchor="_Toc499854087" w:history="1">
+          <w:hyperlink w:anchor="_Toc499854876" w:history="1">
             <w:r>
               <w:rPr>
                 <w:rStyle w:val="Hipervnculo"/>
                 <w:rFonts w:cstheme="minorHAnsi"/>
-                <w:noProof/>
+                <w:i/>
+                <w:noProof/>
+                <w:sz w:val="20"/>
               </w:rPr>
               <w:t>#Empresas</w:t>
             </w:r>
@@ -2432,7 +2441,7 @@
                 <w:noProof/>
                 <w:webHidden/>
               </w:rPr>
-              <w:instrText xml:space="preserve"> PAGEREF _Toc499854087 \h </w:instrText>
+              <w:instrText xml:space="preserve"> PAGEREF _Toc499854876 \h </w:instrText>
             </w:r>
             <w:r>
               <w:rPr>
@@ -2452,7 +2461,7 @@
                 <w:noProof/>
                 <w:webHidden/>
               </w:rPr>
-              <w:t>9</w:t>
+              <w:t>8</w:t>
             </w:r>
             <w:r>
               <w:rPr>
@@ -2469,18 +2478,20 @@
             <w:tabs>
               <w:tab w:val="right" w:leader="dot" w:pos="8494"/>
             </w:tabs>
-            <w:spacing w:line="228" w:lineRule="auto"/>
+            <w:spacing w:line="230" w:lineRule="auto"/>
             <w:rPr>
               <w:rFonts w:cstheme="minorBidi"/>
               <w:noProof/>
             </w:rPr>
           </w:pPr>
-          <w:hyperlink w:anchor="_Toc499854088" w:history="1">
+          <w:hyperlink w:anchor="_Toc499854877" w:history="1">
             <w:r>
               <w:rPr>
                 <w:rStyle w:val="Hipervnculo"/>
                 <w:rFonts w:cstheme="minorHAnsi"/>
-                <w:noProof/>
+                <w:i/>
+                <w:noProof/>
+                <w:sz w:val="20"/>
               </w:rPr>
               <w:t>#Sucursales</w:t>
             </w:r>
@@ -2503,7 +2514,7 @@
                 <w:noProof/>
                 <w:webHidden/>
               </w:rPr>
-              <w:instrText xml:space="preserve"> PAGEREF _Toc499854088 \h </w:instrText>
+              <w:instrText xml:space="preserve"> PAGEREF _Toc499854877 \h </w:instrText>
             </w:r>
             <w:r>
               <w:rPr>
@@ -2523,7 +2534,7 @@
                 <w:noProof/>
                 <w:webHidden/>
               </w:rPr>
-              <w:t>9</w:t>
+              <w:t>8</w:t>
             </w:r>
             <w:r>
               <w:rPr>
@@ -2540,18 +2551,20 @@
             <w:tabs>
               <w:tab w:val="right" w:leader="dot" w:pos="8494"/>
             </w:tabs>
-            <w:spacing w:line="228" w:lineRule="auto"/>
+            <w:spacing w:line="230" w:lineRule="auto"/>
             <w:rPr>
               <w:rFonts w:cstheme="minorBidi"/>
               <w:noProof/>
             </w:rPr>
           </w:pPr>
-          <w:hyperlink w:anchor="_Toc499854089" w:history="1">
+          <w:hyperlink w:anchor="_Toc499854878" w:history="1">
             <w:r>
               <w:rPr>
                 <w:rStyle w:val="Hipervnculo"/>
                 <w:rFonts w:cstheme="minorHAnsi"/>
-                <w:noProof/>
+                <w:i/>
+                <w:noProof/>
+                <w:sz w:val="20"/>
               </w:rPr>
               <w:t>#Direcciones</w:t>
             </w:r>
@@ -2574,7 +2587,7 @@
                 <w:noProof/>
                 <w:webHidden/>
               </w:rPr>
-              <w:instrText xml:space="preserve"> PAGEREF _Toc499854089 \h </w:instrText>
+              <w:instrText xml:space="preserve"> PAGEREF _Toc499854878 \h </w:instrText>
             </w:r>
             <w:r>
               <w:rPr>
@@ -2594,7 +2607,7 @@
                 <w:noProof/>
                 <w:webHidden/>
               </w:rPr>
-              <w:t>9</w:t>
+              <w:t>8</w:t>
             </w:r>
             <w:r>
               <w:rPr>
@@ -2611,13 +2624,13 @@
             <w:tabs>
               <w:tab w:val="right" w:leader="dot" w:pos="8494"/>
             </w:tabs>
-            <w:spacing w:line="228" w:lineRule="auto"/>
+            <w:spacing w:line="230" w:lineRule="auto"/>
             <w:rPr>
               <w:rFonts w:cstheme="minorBidi"/>
               <w:noProof/>
             </w:rPr>
           </w:pPr>
-          <w:hyperlink w:anchor="_Toc499854090" w:history="1">
+          <w:hyperlink w:anchor="_Toc499854879" w:history="1">
             <w:r>
               <w:rPr>
                 <w:rStyle w:val="Hipervnculo"/>
@@ -2645,7 +2658,7 @@
                 <w:noProof/>
                 <w:webHidden/>
               </w:rPr>
-              <w:instrText xml:space="preserve"> PAGEREF _Toc499854090 \h </w:instrText>
+              <w:instrText xml:space="preserve"> PAGEREF _Toc499854879 \h </w:instrText>
             </w:r>
             <w:r>
               <w:rPr>
@@ -2665,7 +2678,7 @@
                 <w:noProof/>
                 <w:webHidden/>
               </w:rPr>
-              <w:t>9</w:t>
+              <w:t>8</w:t>
             </w:r>
             <w:r>
               <w:rPr>
@@ -2682,18 +2695,20 @@
             <w:tabs>
               <w:tab w:val="right" w:leader="dot" w:pos="8494"/>
             </w:tabs>
-            <w:spacing w:line="228" w:lineRule="auto"/>
+            <w:spacing w:line="230" w:lineRule="auto"/>
             <w:rPr>
               <w:rFonts w:cstheme="minorBidi"/>
               <w:noProof/>
             </w:rPr>
           </w:pPr>
-          <w:hyperlink w:anchor="_Toc499854091" w:history="1">
+          <w:hyperlink w:anchor="_Toc499854880" w:history="1">
             <w:r>
               <w:rPr>
                 <w:rStyle w:val="Hipervnculo"/>
                 <w:rFonts w:cstheme="minorHAnsi"/>
-                <w:noProof/>
+                <w:i/>
+                <w:noProof/>
+                <w:sz w:val="20"/>
               </w:rPr>
               <w:t>Login y Seguridad</w:t>
             </w:r>
@@ -2716,7 +2731,7 @@
                 <w:noProof/>
                 <w:webHidden/>
               </w:rPr>
-              <w:instrText xml:space="preserve"> PAGEREF _Toc499854091 \h </w:instrText>
+              <w:instrText xml:space="preserve"> PAGEREF _Toc499854880 \h </w:instrText>
             </w:r>
             <w:r>
               <w:rPr>
@@ -2736,7 +2751,7 @@
                 <w:noProof/>
                 <w:webHidden/>
               </w:rPr>
-              <w:t>9</w:t>
+              <w:t>8</w:t>
             </w:r>
             <w:r>
               <w:rPr>
@@ -2753,18 +2768,20 @@
             <w:tabs>
               <w:tab w:val="right" w:leader="dot" w:pos="8494"/>
             </w:tabs>
-            <w:spacing w:line="228" w:lineRule="auto"/>
+            <w:spacing w:line="230" w:lineRule="auto"/>
             <w:rPr>
               <w:rFonts w:cstheme="minorBidi"/>
               <w:noProof/>
             </w:rPr>
           </w:pPr>
-          <w:hyperlink w:anchor="_Toc499854092" w:history="1">
+          <w:hyperlink w:anchor="_Toc499854881" w:history="1">
             <w:r>
               <w:rPr>
                 <w:rStyle w:val="Hipervnculo"/>
                 <w:rFonts w:cstheme="minorHAnsi"/>
-                <w:noProof/>
+                <w:i/>
+                <w:noProof/>
+                <w:sz w:val="20"/>
               </w:rPr>
               <w:t>Rol de Usuario</w:t>
             </w:r>
@@ -2787,7 +2804,7 @@
                 <w:noProof/>
                 <w:webHidden/>
               </w:rPr>
-              <w:instrText xml:space="preserve"> PAGEREF _Toc499854092 \h </w:instrText>
+              <w:instrText xml:space="preserve"> PAGEREF _Toc499854881 \h </w:instrText>
             </w:r>
             <w:r>
               <w:rPr>
@@ -2807,7 +2824,7 @@
                 <w:noProof/>
                 <w:webHidden/>
               </w:rPr>
-              <w:t>9</w:t>
+              <w:t>8</w:t>
             </w:r>
             <w:r>
               <w:rPr>
@@ -2824,18 +2841,20 @@
             <w:tabs>
               <w:tab w:val="right" w:leader="dot" w:pos="8494"/>
             </w:tabs>
-            <w:spacing w:line="228" w:lineRule="auto"/>
+            <w:spacing w:line="230" w:lineRule="auto"/>
             <w:rPr>
               <w:rFonts w:cstheme="minorBidi"/>
               <w:noProof/>
             </w:rPr>
           </w:pPr>
-          <w:hyperlink w:anchor="_Toc499854093" w:history="1">
+          <w:hyperlink w:anchor="_Toc499854882" w:history="1">
             <w:r>
               <w:rPr>
                 <w:rStyle w:val="Hipervnculo"/>
                 <w:rFonts w:cstheme="minorHAnsi"/>
-                <w:noProof/>
+                <w:i/>
+                <w:noProof/>
+                <w:sz w:val="20"/>
               </w:rPr>
               <w:t>Abm Clientes</w:t>
             </w:r>
@@ -2858,7 +2877,7 @@
                 <w:noProof/>
                 <w:webHidden/>
               </w:rPr>
-              <w:instrText xml:space="preserve"> PAGEREF _Toc499854093 \h </w:instrText>
+              <w:instrText xml:space="preserve"> PAGEREF _Toc499854882 \h </w:instrText>
             </w:r>
             <w:r>
               <w:rPr>
@@ -2878,7 +2897,7 @@
                 <w:noProof/>
                 <w:webHidden/>
               </w:rPr>
-              <w:t>10</w:t>
+              <w:t>9</w:t>
             </w:r>
             <w:r>
               <w:rPr>
@@ -2895,18 +2914,20 @@
             <w:tabs>
               <w:tab w:val="right" w:leader="dot" w:pos="8494"/>
             </w:tabs>
-            <w:spacing w:line="228" w:lineRule="auto"/>
+            <w:spacing w:line="230" w:lineRule="auto"/>
             <w:rPr>
               <w:rFonts w:cstheme="minorBidi"/>
               <w:noProof/>
             </w:rPr>
           </w:pPr>
-          <w:hyperlink w:anchor="_Toc499854094" w:history="1">
+          <w:hyperlink w:anchor="_Toc499854883" w:history="1">
             <w:r>
               <w:rPr>
                 <w:rStyle w:val="Hipervnculo"/>
                 <w:rFonts w:cstheme="minorHAnsi"/>
-                <w:noProof/>
+                <w:i/>
+                <w:noProof/>
+                <w:sz w:val="20"/>
               </w:rPr>
               <w:t>Abm Empresas</w:t>
             </w:r>
@@ -2929,7 +2950,7 @@
                 <w:noProof/>
                 <w:webHidden/>
               </w:rPr>
-              <w:instrText xml:space="preserve"> PAGEREF _Toc499854094 \h </w:instrText>
+              <w:instrText xml:space="preserve"> PAGEREF _Toc499854883 \h </w:instrText>
             </w:r>
             <w:r>
               <w:rPr>
@@ -2949,7 +2970,7 @@
                 <w:noProof/>
                 <w:webHidden/>
               </w:rPr>
-              <w:t>10</w:t>
+              <w:t>9</w:t>
             </w:r>
             <w:r>
               <w:rPr>
@@ -2966,18 +2987,20 @@
             <w:tabs>
               <w:tab w:val="right" w:leader="dot" w:pos="8494"/>
             </w:tabs>
-            <w:spacing w:line="228" w:lineRule="auto"/>
+            <w:spacing w:line="230" w:lineRule="auto"/>
             <w:rPr>
               <w:rFonts w:cstheme="minorBidi"/>
               <w:noProof/>
             </w:rPr>
           </w:pPr>
-          <w:hyperlink w:anchor="_Toc499854095" w:history="1">
+          <w:hyperlink w:anchor="_Toc499854884" w:history="1">
             <w:r>
               <w:rPr>
                 <w:rStyle w:val="Hipervnculo"/>
                 <w:rFonts w:cstheme="minorHAnsi"/>
-                <w:noProof/>
+                <w:i/>
+                <w:noProof/>
+                <w:sz w:val="20"/>
               </w:rPr>
               <w:t>Abm Sucursales</w:t>
             </w:r>
@@ -3000,7 +3023,7 @@
                 <w:noProof/>
                 <w:webHidden/>
               </w:rPr>
-              <w:instrText xml:space="preserve"> PAGEREF _Toc499854095 \h </w:instrText>
+              <w:instrText xml:space="preserve"> PAGEREF _Toc499854884 \h </w:instrText>
             </w:r>
             <w:r>
               <w:rPr>
@@ -3020,7 +3043,7 @@
                 <w:noProof/>
                 <w:webHidden/>
               </w:rPr>
-              <w:t>10</w:t>
+              <w:t>9</w:t>
             </w:r>
             <w:r>
               <w:rPr>
@@ -3037,18 +3060,20 @@
             <w:tabs>
               <w:tab w:val="right" w:leader="dot" w:pos="8494"/>
             </w:tabs>
-            <w:spacing w:line="228" w:lineRule="auto"/>
+            <w:spacing w:line="230" w:lineRule="auto"/>
             <w:rPr>
               <w:rFonts w:cstheme="minorBidi"/>
               <w:noProof/>
             </w:rPr>
           </w:pPr>
-          <w:hyperlink w:anchor="_Toc499854096" w:history="1">
+          <w:hyperlink w:anchor="_Toc499854885" w:history="1">
             <w:r>
               <w:rPr>
                 <w:rStyle w:val="Hipervnculo"/>
                 <w:rFonts w:cstheme="minorHAnsi"/>
-                <w:noProof/>
+                <w:i/>
+                <w:noProof/>
+                <w:sz w:val="20"/>
               </w:rPr>
               <w:t>Abm Facturas</w:t>
             </w:r>
@@ -3071,7 +3096,7 @@
                 <w:noProof/>
                 <w:webHidden/>
               </w:rPr>
-              <w:instrText xml:space="preserve"> PAGEREF _Toc499854096 \h </w:instrText>
+              <w:instrText xml:space="preserve"> PAGEREF _Toc499854885 \h </w:instrText>
             </w:r>
             <w:r>
               <w:rPr>
@@ -3091,7 +3116,7 @@
                 <w:noProof/>
                 <w:webHidden/>
               </w:rPr>
-              <w:t>11</w:t>
+              <w:t>10</w:t>
             </w:r>
             <w:r>
               <w:rPr>
@@ -3108,18 +3133,20 @@
             <w:tabs>
               <w:tab w:val="right" w:leader="dot" w:pos="8494"/>
             </w:tabs>
-            <w:spacing w:line="228" w:lineRule="auto"/>
+            <w:spacing w:line="230" w:lineRule="auto"/>
             <w:rPr>
               <w:rFonts w:cstheme="minorBidi"/>
               <w:noProof/>
             </w:rPr>
           </w:pPr>
-          <w:hyperlink w:anchor="_Toc499854097" w:history="1">
+          <w:hyperlink w:anchor="_Toc499854886" w:history="1">
             <w:r>
               <w:rPr>
                 <w:rStyle w:val="Hipervnculo"/>
                 <w:rFonts w:cstheme="minorHAnsi"/>
-                <w:noProof/>
+                <w:i/>
+                <w:noProof/>
+                <w:sz w:val="20"/>
               </w:rPr>
               <w:t>Registro de Pago</w:t>
             </w:r>
@@ -3142,7 +3169,7 @@
                 <w:noProof/>
                 <w:webHidden/>
               </w:rPr>
-              <w:instrText xml:space="preserve"> PAGEREF _Toc499854097 \h </w:instrText>
+              <w:instrText xml:space="preserve"> PAGEREF _Toc499854886 \h </w:instrText>
             </w:r>
             <w:r>
               <w:rPr>
@@ -3162,7 +3189,7 @@
                 <w:noProof/>
                 <w:webHidden/>
               </w:rPr>
-              <w:t>11</w:t>
+              <w:t>10</w:t>
             </w:r>
             <w:r>
               <w:rPr>
@@ -3179,18 +3206,20 @@
             <w:tabs>
               <w:tab w:val="right" w:leader="dot" w:pos="8494"/>
             </w:tabs>
-            <w:spacing w:line="228" w:lineRule="auto"/>
+            <w:spacing w:line="230" w:lineRule="auto"/>
             <w:rPr>
               <w:rFonts w:cstheme="minorBidi"/>
               <w:noProof/>
             </w:rPr>
           </w:pPr>
-          <w:hyperlink w:anchor="_Toc499854098" w:history="1">
+          <w:hyperlink w:anchor="_Toc499854887" w:history="1">
             <w:r>
               <w:rPr>
                 <w:rStyle w:val="Hipervnculo"/>
                 <w:rFonts w:cstheme="minorHAnsi"/>
-                <w:noProof/>
+                <w:i/>
+                <w:noProof/>
+                <w:sz w:val="20"/>
               </w:rPr>
               <w:t>Rendiciones</w:t>
             </w:r>
@@ -3213,7 +3242,7 @@
                 <w:noProof/>
                 <w:webHidden/>
               </w:rPr>
-              <w:instrText xml:space="preserve"> PAGEREF _Toc499854098 \h </w:instrText>
+              <w:instrText xml:space="preserve"> PAGEREF _Toc499854887 \h </w:instrText>
             </w:r>
             <w:r>
               <w:rPr>
@@ -3233,7 +3262,7 @@
                 <w:noProof/>
                 <w:webHidden/>
               </w:rPr>
-              <w:t>11</w:t>
+              <w:t>10</w:t>
             </w:r>
             <w:r>
               <w:rPr>
@@ -3250,18 +3279,20 @@
             <w:tabs>
               <w:tab w:val="right" w:leader="dot" w:pos="8494"/>
             </w:tabs>
-            <w:spacing w:line="228" w:lineRule="auto"/>
+            <w:spacing w:line="230" w:lineRule="auto"/>
             <w:rPr>
               <w:rFonts w:cstheme="minorBidi"/>
               <w:noProof/>
             </w:rPr>
           </w:pPr>
-          <w:hyperlink w:anchor="_Toc499854099" w:history="1">
+          <w:hyperlink w:anchor="_Toc499854888" w:history="1">
             <w:r>
               <w:rPr>
                 <w:rStyle w:val="Hipervnculo"/>
                 <w:rFonts w:cstheme="minorHAnsi"/>
-                <w:noProof/>
+                <w:i/>
+                <w:noProof/>
+                <w:sz w:val="20"/>
               </w:rPr>
               <w:t>Devoluciones</w:t>
             </w:r>
@@ -3284,7 +3315,7 @@
                 <w:noProof/>
                 <w:webHidden/>
               </w:rPr>
-              <w:instrText xml:space="preserve"> PAGEREF _Toc499854099 \h </w:instrText>
+              <w:instrText xml:space="preserve"> PAGEREF _Toc499854888 \h </w:instrText>
             </w:r>
             <w:r>
               <w:rPr>
@@ -3304,7 +3335,7 @@
                 <w:noProof/>
                 <w:webHidden/>
               </w:rPr>
-              <w:t>11</w:t>
+              <w:t>10</w:t>
             </w:r>
             <w:r>
               <w:rPr>
@@ -3321,18 +3352,20 @@
             <w:tabs>
               <w:tab w:val="right" w:leader="dot" w:pos="8494"/>
             </w:tabs>
-            <w:spacing w:line="228" w:lineRule="auto"/>
+            <w:spacing w:line="230" w:lineRule="auto"/>
             <w:rPr>
               <w:rFonts w:cstheme="minorBidi"/>
               <w:noProof/>
             </w:rPr>
           </w:pPr>
-          <w:hyperlink w:anchor="_Toc499854100" w:history="1">
+          <w:hyperlink w:anchor="_Toc499854889" w:history="1">
             <w:r>
               <w:rPr>
                 <w:rStyle w:val="Hipervnculo"/>
                 <w:rFonts w:cstheme="minorHAnsi"/>
-                <w:noProof/>
+                <w:i/>
+                <w:noProof/>
+                <w:sz w:val="20"/>
               </w:rPr>
               <w:t>Listado estadístico</w:t>
             </w:r>
@@ -3355,7 +3388,7 @@
                 <w:noProof/>
                 <w:webHidden/>
               </w:rPr>
-              <w:instrText xml:space="preserve"> PAGEREF _Toc499854100 \h </w:instrText>
+              <w:instrText xml:space="preserve"> PAGEREF _Toc499854889 \h </w:instrText>
             </w:r>
             <w:r>
               <w:rPr>
@@ -3375,7 +3408,7 @@
                 <w:noProof/>
                 <w:webHidden/>
               </w:rPr>
-              <w:t>11</w:t>
+              <w:t>10</w:t>
             </w:r>
             <w:r>
               <w:rPr>
@@ -3392,13 +3425,13 @@
             <w:tabs>
               <w:tab w:val="right" w:leader="dot" w:pos="8494"/>
             </w:tabs>
-            <w:spacing w:line="228" w:lineRule="auto"/>
+            <w:spacing w:line="230" w:lineRule="auto"/>
             <w:rPr>
               <w:rFonts w:cstheme="minorBidi"/>
               <w:noProof/>
             </w:rPr>
           </w:pPr>
-          <w:hyperlink w:anchor="_Toc499854101" w:history="1">
+          <w:hyperlink w:anchor="_Toc499854890" w:history="1">
             <w:r>
               <w:rPr>
                 <w:rStyle w:val="Hipervnculo"/>
@@ -3426,7 +3459,7 @@
                 <w:noProof/>
                 <w:webHidden/>
               </w:rPr>
-              <w:instrText xml:space="preserve"> PAGEREF _Toc499854101 \h </w:instrText>
+              <w:instrText xml:space="preserve"> PAGEREF _Toc499854890 \h </w:instrText>
             </w:r>
             <w:r>
               <w:rPr>
@@ -3446,7 +3479,7 @@
                 <w:noProof/>
                 <w:webHidden/>
               </w:rPr>
-              <w:t>12</w:t>
+              <w:t>11</w:t>
             </w:r>
             <w:r>
               <w:rPr>
@@ -3463,13 +3496,13 @@
             <w:tabs>
               <w:tab w:val="right" w:leader="dot" w:pos="8494"/>
             </w:tabs>
-            <w:spacing w:line="228" w:lineRule="auto"/>
+            <w:spacing w:line="230" w:lineRule="auto"/>
             <w:rPr>
               <w:rFonts w:cstheme="minorBidi"/>
               <w:noProof/>
             </w:rPr>
           </w:pPr>
-          <w:hyperlink w:anchor="_Toc499854102" w:history="1">
+          <w:hyperlink w:anchor="_Toc499854891" w:history="1">
             <w:r>
               <w:rPr>
                 <w:rStyle w:val="Hipervnculo"/>
@@ -3497,7 +3530,7 @@
                 <w:noProof/>
                 <w:webHidden/>
               </w:rPr>
-              <w:instrText xml:space="preserve"> PAGEREF _Toc499854102 \h </w:instrText>
+              <w:instrText xml:space="preserve"> PAGEREF _Toc499854891 \h </w:instrText>
             </w:r>
             <w:r>
               <w:rPr>
@@ -3517,7 +3550,7 @@
                 <w:noProof/>
                 <w:webHidden/>
               </w:rPr>
-              <w:t>12</w:t>
+              <w:t>11</w:t>
             </w:r>
             <w:r>
               <w:rPr>
@@ -3530,7 +3563,7 @@
         </w:p>
         <w:p>
           <w:pPr>
-            <w:spacing w:line="228" w:lineRule="auto"/>
+            <w:spacing w:line="230" w:lineRule="auto"/>
             <w:rPr>
               <w:b/>
               <w:bCs/>
@@ -3541,13 +3574,11 @@
               <w:b/>
               <w:bCs/>
             </w:rPr>
-            <w:lastRenderedPageBreak/>
             <w:fldChar w:fldCharType="end"/>
           </w:r>
         </w:p>
       </w:sdtContent>
     </w:sdt>
-    <w:bookmarkStart w:id="2" w:name="_Toc499854066" w:displacedByCustomXml="prev"/>
     <w:p>
       <w:pPr>
         <w:spacing w:line="228" w:lineRule="auto"/>
@@ -3559,6 +3590,7 @@
           <w:sz w:val="36"/>
           <w:szCs w:val="36"/>
         </w:rPr>
+        <w:lastRenderedPageBreak/>
         <w:t>ESTRATEGIAS DE SOLUCI</w:t>
       </w:r>
       <w:r>
@@ -3579,7 +3611,6 @@
         </w:rPr>
         <w:t>N</w:t>
       </w:r>
-      <w:bookmarkEnd w:id="2"/>
     </w:p>
     <w:p>
       <w:pPr>
@@ -3591,7 +3622,7 @@
     </w:p>
     <w:p>
       <w:pPr>
-        <w:pStyle w:val="Ttulo1"/>
+        <w:pStyle w:val="Ttulo2"/>
         <w:rPr>
           <w:rFonts w:asciiTheme="minorHAnsi" w:hAnsiTheme="minorHAnsi" w:cstheme="minorHAnsi"/>
           <w:color w:val="auto"/>
@@ -3600,7 +3631,7 @@
           <w:u w:val="single"/>
         </w:rPr>
       </w:pPr>
-      <w:bookmarkStart w:id="3" w:name="_Toc499854067"/>
+      <w:bookmarkStart w:id="3" w:name="_Toc499854856"/>
       <w:r>
         <w:rPr>
           <w:rFonts w:asciiTheme="minorHAnsi" w:hAnsiTheme="minorHAnsi" w:cstheme="minorHAnsi"/>
@@ -3615,15 +3646,6 @@
     </w:p>
     <w:p>
       <w:pPr>
-        <w:spacing w:after="0"/>
-        <w:rPr>
-          <w:rFonts w:cstheme="minorHAnsi"/>
-        </w:rPr>
-      </w:pPr>
-    </w:p>
-    <w:p>
-      <w:pPr>
-        <w:spacing w:after="0"/>
         <w:rPr>
           <w:rFonts w:cstheme="minorHAnsi"/>
         </w:rPr>
@@ -3759,15 +3781,15 @@
     </w:p>
     <w:p>
       <w:pPr>
-        <w:spacing w:after="0"/>
-        <w:rPr>
-          <w:rFonts w:cstheme="minorHAnsi"/>
-        </w:rPr>
-      </w:pPr>
-    </w:p>
-    <w:p>
-      <w:pPr>
-        <w:spacing w:after="0"/>
+        <w:pStyle w:val="Ttulo2"/>
+        <w:rPr>
+          <w:rFonts w:cstheme="minorHAnsi"/>
+        </w:rPr>
+      </w:pPr>
+    </w:p>
+    <w:p>
+      <w:pPr>
+        <w:pStyle w:val="Ttulo2"/>
         <w:rPr>
           <w:rFonts w:cstheme="minorHAnsi"/>
         </w:rPr>
@@ -3785,7 +3807,7 @@
           <w:lang w:val="es-ES"/>
         </w:rPr>
       </w:pPr>
-      <w:bookmarkStart w:id="4" w:name="_Toc499854068"/>
+      <w:bookmarkStart w:id="4" w:name="_Toc499854857"/>
       <w:r>
         <w:rPr>
           <w:rFonts w:asciiTheme="minorHAnsi" w:hAnsiTheme="minorHAnsi" w:cstheme="minorHAnsi"/>
@@ -3808,7 +3830,7 @@
           <w:lang w:val="es-ES"/>
         </w:rPr>
       </w:pPr>
-      <w:bookmarkStart w:id="5" w:name="_Toc499854069"/>
+      <w:bookmarkStart w:id="5" w:name="_Toc499854858"/>
       <w:r>
         <w:rPr>
           <w:rFonts w:asciiTheme="minorHAnsi" w:hAnsiTheme="minorHAnsi" w:cstheme="minorHAnsi"/>
@@ -4375,7 +4397,7 @@
           <w:szCs w:val="32"/>
         </w:rPr>
       </w:pPr>
-      <w:bookmarkStart w:id="6" w:name="_Toc499854070"/>
+      <w:bookmarkStart w:id="6" w:name="_Toc499854859"/>
       <w:r>
         <w:rPr>
           <w:rFonts w:asciiTheme="minorHAnsi" w:hAnsiTheme="minorHAnsi" w:cstheme="minorHAnsi"/>
@@ -4547,7 +4569,6 @@
           <w:sz w:val="24"/>
           <w:szCs w:val="24"/>
         </w:rPr>
-        <w:lastRenderedPageBreak/>
         <w:t xml:space="preserve">ROL_NOMBRE: </w:t>
       </w:r>
       <w:r>
@@ -4612,6 +4633,7 @@
           <w:sz w:val="24"/>
           <w:szCs w:val="24"/>
         </w:rPr>
+        <w:lastRenderedPageBreak/>
         <w:t xml:space="preserve">ROL_ACTIVO: </w:t>
       </w:r>
       <w:r>
@@ -4647,7 +4669,7 @@
           <w:szCs w:val="32"/>
         </w:rPr>
       </w:pPr>
-      <w:bookmarkStart w:id="7" w:name="_Toc499854071"/>
+      <w:bookmarkStart w:id="7" w:name="_Toc499854860"/>
       <w:r>
         <w:rPr>
           <w:rFonts w:asciiTheme="minorHAnsi" w:hAnsiTheme="minorHAnsi" w:cstheme="minorHAnsi"/>
@@ -4916,7 +4938,7 @@
           <w:szCs w:val="32"/>
         </w:rPr>
       </w:pPr>
-      <w:bookmarkStart w:id="8" w:name="_Toc499854072"/>
+      <w:bookmarkStart w:id="8" w:name="_Toc499854861"/>
       <w:r>
         <w:rPr>
           <w:rFonts w:asciiTheme="minorHAnsi" w:hAnsiTheme="minorHAnsi" w:cstheme="minorHAnsi"/>
@@ -5258,7 +5280,7 @@
           <w:color w:val="auto"/>
         </w:rPr>
       </w:pPr>
-      <w:bookmarkStart w:id="9" w:name="_Toc499854073"/>
+      <w:bookmarkStart w:id="9" w:name="_Toc499854862"/>
       <w:r>
         <w:rPr>
           <w:rFonts w:asciiTheme="minorHAnsi" w:hAnsiTheme="minorHAnsi" w:cstheme="minorHAnsi"/>
@@ -5602,7 +5624,6 @@
           <w:sz w:val="24"/>
           <w:szCs w:val="24"/>
         </w:rPr>
-        <w:lastRenderedPageBreak/>
         <w:t>EMP_RUB_ID:</w:t>
       </w:r>
       <w:r>
@@ -5652,6 +5673,7 @@
           <w:sz w:val="24"/>
           <w:szCs w:val="24"/>
         </w:rPr>
+        <w:lastRenderedPageBreak/>
         <w:t>EMP_DIA_REND:</w:t>
       </w:r>
       <w:r>
@@ -5760,7 +5782,7 @@
           <w:szCs w:val="24"/>
         </w:rPr>
       </w:pPr>
-      <w:bookmarkStart w:id="10" w:name="_Toc499854074"/>
+      <w:bookmarkStart w:id="10" w:name="_Toc499854863"/>
       <w:r>
         <w:rPr>
           <w:rFonts w:cstheme="minorHAnsi"/>
@@ -6077,7 +6099,7 @@
           <w:sz w:val="24"/>
         </w:rPr>
       </w:pPr>
-      <w:bookmarkStart w:id="11" w:name="_Toc499854075"/>
+      <w:bookmarkStart w:id="11" w:name="_Toc499854864"/>
       <w:r>
         <w:rPr>
           <w:rFonts w:cstheme="minorHAnsi"/>
@@ -6579,7 +6601,6 @@
           <w:b/>
           <w:sz w:val="24"/>
         </w:rPr>
-        <w:lastRenderedPageBreak/>
         <w:t>FACT_ACTIVA:</w:t>
       </w:r>
       <w:r>
@@ -6605,7 +6626,7 @@
           <w:color w:val="auto"/>
         </w:rPr>
       </w:pPr>
-      <w:bookmarkStart w:id="12" w:name="_Toc499854076"/>
+      <w:bookmarkStart w:id="12" w:name="_Toc499854865"/>
       <w:r>
         <w:rPr>
           <w:rFonts w:asciiTheme="minorHAnsi" w:hAnsiTheme="minorHAnsi" w:cstheme="minorHAnsi"/>
@@ -7071,7 +7092,7 @@
           <w:szCs w:val="32"/>
         </w:rPr>
       </w:pPr>
-      <w:bookmarkStart w:id="13" w:name="_Toc499854077"/>
+      <w:bookmarkStart w:id="13" w:name="_Toc499854866"/>
       <w:r>
         <w:rPr>
           <w:rFonts w:asciiTheme="minorHAnsi" w:hAnsiTheme="minorHAnsi" w:cstheme="minorHAnsi"/>
@@ -7288,7 +7309,7 @@
           <w:sz w:val="32"/>
         </w:rPr>
       </w:pPr>
-      <w:bookmarkStart w:id="14" w:name="_Toc499854078"/>
+      <w:bookmarkStart w:id="14" w:name="_Toc499854867"/>
       <w:r>
         <w:rPr>
           <w:rFonts w:asciiTheme="minorHAnsi" w:hAnsiTheme="minorHAnsi" w:cstheme="minorHAnsi"/>
@@ -7464,7 +7485,7 @@
           <w:color w:val="auto"/>
         </w:rPr>
       </w:pPr>
-      <w:bookmarkStart w:id="15" w:name="_Toc499854079"/>
+      <w:bookmarkStart w:id="15" w:name="_Toc499854868"/>
       <w:r>
         <w:rPr>
           <w:rFonts w:asciiTheme="minorHAnsi" w:hAnsiTheme="minorHAnsi" w:cstheme="minorHAnsi"/>
@@ -7472,7 +7493,6 @@
           <w:color w:val="auto"/>
           <w:sz w:val="32"/>
         </w:rPr>
-        <w:lastRenderedPageBreak/>
         <w:t>RENDICIONES</w:t>
       </w:r>
       <w:r>
@@ -7520,6 +7540,7 @@
           <w:rFonts w:cstheme="minorHAnsi"/>
           <w:sz w:val="24"/>
         </w:rPr>
+        <w:lastRenderedPageBreak/>
         <w:t>La tabla Rendiciones está conformada por las siguientes columnas:</w:t>
       </w:r>
     </w:p>
@@ -7813,7 +7834,7 @@
           <w:color w:val="auto"/>
         </w:rPr>
       </w:pPr>
-      <w:bookmarkStart w:id="16" w:name="_Toc499854080"/>
+      <w:bookmarkStart w:id="16" w:name="_Toc499854869"/>
       <w:r>
         <w:rPr>
           <w:rFonts w:asciiTheme="minorHAnsi" w:hAnsiTheme="minorHAnsi" w:cstheme="minorHAnsi"/>
@@ -8170,7 +8191,7 @@
           <w:color w:val="auto"/>
         </w:rPr>
       </w:pPr>
-      <w:bookmarkStart w:id="17" w:name="_Toc499854081"/>
+      <w:bookmarkStart w:id="17" w:name="_Toc499854870"/>
       <w:r>
         <w:rPr>
           <w:rFonts w:asciiTheme="minorHAnsi" w:hAnsiTheme="minorHAnsi" w:cstheme="minorHAnsi"/>
@@ -8579,7 +8600,6 @@
           <w:b/>
           <w:sz w:val="24"/>
         </w:rPr>
-        <w:lastRenderedPageBreak/>
         <w:t>DIR_LOCALIDAD:</w:t>
       </w:r>
       <w:r>
@@ -8635,7 +8655,7 @@
           <w:color w:val="auto"/>
         </w:rPr>
       </w:pPr>
-      <w:bookmarkStart w:id="18" w:name="_Toc499854082"/>
+      <w:bookmarkStart w:id="18" w:name="_Toc499854871"/>
       <w:r>
         <w:rPr>
           <w:rFonts w:asciiTheme="minorHAnsi" w:hAnsiTheme="minorHAnsi" w:cstheme="minorHAnsi"/>
@@ -8643,6 +8663,7 @@
           <w:color w:val="auto"/>
           <w:sz w:val="32"/>
         </w:rPr>
+        <w:lastRenderedPageBreak/>
         <w:t>ITEMS</w:t>
       </w:r>
       <w:r>
@@ -8984,7 +9005,7 @@
           <w:u w:val="single"/>
         </w:rPr>
       </w:pPr>
-      <w:bookmarkStart w:id="19" w:name="_Toc499854083"/>
+      <w:bookmarkStart w:id="19" w:name="_Toc499854872"/>
       <w:r>
         <w:rPr>
           <w:rFonts w:asciiTheme="minorHAnsi" w:hAnsiTheme="minorHAnsi" w:cstheme="minorHAnsi"/>
@@ -9066,7 +9087,7 @@
           <w:color w:val="auto"/>
         </w:rPr>
       </w:pPr>
-      <w:bookmarkStart w:id="20" w:name="_Toc499854084"/>
+      <w:bookmarkStart w:id="20" w:name="_Toc499854873"/>
       <w:r>
         <w:rPr>
           <w:rFonts w:asciiTheme="minorHAnsi" w:hAnsiTheme="minorHAnsi" w:cstheme="minorHAnsi"/>
@@ -9475,7 +9496,7 @@
           <w:lang w:val="es-ES"/>
         </w:rPr>
       </w:pPr>
-      <w:bookmarkStart w:id="21" w:name="_Toc499854085"/>
+      <w:bookmarkStart w:id="21" w:name="_Toc499854874"/>
       <w:r>
         <w:rPr>
           <w:rFonts w:asciiTheme="minorHAnsi" w:hAnsiTheme="minorHAnsi" w:cstheme="minorHAnsi"/>
@@ -9557,15 +9578,7 @@
           <w:rFonts w:cstheme="minorHAnsi"/>
           <w:lang w:val="es-ES"/>
         </w:rPr>
-        <w:t xml:space="preserve"> será relacionado con una tabla intermedia que será </w:t>
-      </w:r>
-      <w:r>
-        <w:rPr>
-          <w:rFonts w:cstheme="minorHAnsi"/>
-          <w:lang w:val="es-ES"/>
-        </w:rPr>
-        <w:lastRenderedPageBreak/>
-        <w:t>#ROL_X_FUNCIONALIDAD donde se posee en esta ultima el identificador del rol junto con el identificador de la funcionalidad.</w:t>
+        <w:t xml:space="preserve"> será relacionado con una tabla intermedia que será #ROL_X_FUNCIONALIDAD donde se posee en esta ultima el identificador del rol junto con el identificador de la funcionalidad.</w:t>
       </w:r>
     </w:p>
     <w:p>
@@ -9586,6 +9599,7 @@
           <w:rFonts w:cstheme="minorHAnsi"/>
           <w:lang w:val="es-ES"/>
         </w:rPr>
+        <w:lastRenderedPageBreak/>
         <w:t>Cada rol cuenta con un campo ACTIVO que identifica si dicho rol se encuentra activado en el sistema o no.</w:t>
       </w:r>
     </w:p>
@@ -9617,7 +9631,7 @@
           <w:color w:val="auto"/>
         </w:rPr>
       </w:pPr>
-      <w:bookmarkStart w:id="22" w:name="_Toc499854086"/>
+      <w:bookmarkStart w:id="22" w:name="_Toc499854875"/>
       <w:r>
         <w:rPr>
           <w:rFonts w:asciiTheme="minorHAnsi" w:hAnsiTheme="minorHAnsi" w:cstheme="minorHAnsi"/>
@@ -9670,7 +9684,7 @@
           <w:color w:val="auto"/>
         </w:rPr>
       </w:pPr>
-      <w:bookmarkStart w:id="23" w:name="_Toc499854087"/>
+      <w:bookmarkStart w:id="23" w:name="_Toc499854876"/>
       <w:r>
         <w:rPr>
           <w:rFonts w:asciiTheme="minorHAnsi" w:hAnsiTheme="minorHAnsi" w:cstheme="minorHAnsi"/>
@@ -9798,7 +9812,7 @@
           <w:color w:val="auto"/>
         </w:rPr>
       </w:pPr>
-      <w:bookmarkStart w:id="24" w:name="_Toc499854088"/>
+      <w:bookmarkStart w:id="24" w:name="_Toc499854877"/>
       <w:r>
         <w:rPr>
           <w:rFonts w:asciiTheme="minorHAnsi" w:hAnsiTheme="minorHAnsi" w:cstheme="minorHAnsi"/>
@@ -9837,7 +9851,7 @@
           <w:color w:val="auto"/>
         </w:rPr>
       </w:pPr>
-      <w:bookmarkStart w:id="25" w:name="_Toc499854089"/>
+      <w:bookmarkStart w:id="25" w:name="_Toc499854878"/>
       <w:r>
         <w:rPr>
           <w:rFonts w:asciiTheme="minorHAnsi" w:hAnsiTheme="minorHAnsi" w:cstheme="minorHAnsi"/>
@@ -9914,7 +9928,7 @@
           <w:u w:val="single"/>
         </w:rPr>
       </w:pPr>
-      <w:bookmarkStart w:id="26" w:name="_Toc499854090"/>
+      <w:bookmarkStart w:id="26" w:name="_Toc499854879"/>
       <w:r>
         <w:rPr>
           <w:rFonts w:asciiTheme="minorHAnsi" w:hAnsiTheme="minorHAnsi" w:cstheme="minorHAnsi"/>
@@ -9954,7 +9968,7 @@
           <w:color w:val="auto"/>
         </w:rPr>
       </w:pPr>
-      <w:bookmarkStart w:id="27" w:name="_Toc499854091"/>
+      <w:bookmarkStart w:id="27" w:name="_Toc499854880"/>
       <w:proofErr w:type="spellStart"/>
       <w:r>
         <w:rPr>
@@ -10201,7 +10215,7 @@
           <w:lang w:val="es-ES"/>
         </w:rPr>
       </w:pPr>
-      <w:bookmarkStart w:id="28" w:name="_Toc499854092"/>
+      <w:bookmarkStart w:id="28" w:name="_Toc499854881"/>
       <w:r>
         <w:rPr>
           <w:rFonts w:asciiTheme="minorHAnsi" w:hAnsiTheme="minorHAnsi" w:cstheme="minorHAnsi"/>
@@ -10248,28 +10262,28 @@
         <w:rPr>
           <w:rFonts w:cstheme="minorHAnsi"/>
         </w:rPr>
-        <w:t xml:space="preserve"> para cada una y un campo libre para que el Administrador ingrese el nombre del nuevo rol. Al momento de grabar </w:t>
+        <w:t xml:space="preserve"> para cada una y un campo libre para que el Administrador ingrese el nombre del nuevo rol. Al momento de grabar los datos de este rol, se graba también su relación con las funcionalidades cuyo </w:t>
+      </w:r>
+      <w:proofErr w:type="spellStart"/>
+      <w:r>
+        <w:rPr>
+          <w:rFonts w:cstheme="minorHAnsi"/>
+        </w:rPr>
+        <w:t>checkBox</w:t>
+      </w:r>
+      <w:proofErr w:type="spellEnd"/>
+      <w:r>
+        <w:rPr>
+          <w:rFonts w:cstheme="minorHAnsi"/>
+        </w:rPr>
+        <w:t xml:space="preserve"> se encuentra marcado. Para dar de baja un rol, el sistema carga todos los roles que se encuentren </w:t>
       </w:r>
       <w:r>
         <w:rPr>
           <w:rFonts w:cstheme="minorHAnsi"/>
         </w:rPr>
         <w:lastRenderedPageBreak/>
-        <w:t xml:space="preserve">los datos de este rol, se graba también su relación con las funcionalidades cuyo </w:t>
-      </w:r>
-      <w:proofErr w:type="spellStart"/>
-      <w:r>
-        <w:rPr>
-          <w:rFonts w:cstheme="minorHAnsi"/>
-        </w:rPr>
-        <w:t>checkBox</w:t>
-      </w:r>
-      <w:proofErr w:type="spellEnd"/>
-      <w:r>
-        <w:rPr>
-          <w:rFonts w:cstheme="minorHAnsi"/>
-        </w:rPr>
-        <w:t xml:space="preserve"> se encuentra marcado. Para dar de baja un rol, el sistema carga todos los roles que se encuentren habilitados en un </w:t>
+        <w:t xml:space="preserve">habilitados en un </w:t>
       </w:r>
       <w:proofErr w:type="spellStart"/>
       <w:r>
@@ -10475,7 +10489,7 @@
           <w:lang w:val="es-ES"/>
         </w:rPr>
       </w:pPr>
-      <w:bookmarkStart w:id="29" w:name="_Toc499854093"/>
+      <w:bookmarkStart w:id="29" w:name="_Toc499854882"/>
       <w:proofErr w:type="spellStart"/>
       <w:r>
         <w:rPr>
@@ -10658,7 +10672,7 @@
           <w:lang w:val="es-ES"/>
         </w:rPr>
       </w:pPr>
-      <w:bookmarkStart w:id="30" w:name="_Toc499854094"/>
+      <w:bookmarkStart w:id="30" w:name="_Toc499854883"/>
       <w:proofErr w:type="spellStart"/>
       <w:r>
         <w:rPr>
@@ -10885,7 +10899,7 @@
           <w:lang w:val="es-ES"/>
         </w:rPr>
       </w:pPr>
-      <w:bookmarkStart w:id="31" w:name="_Toc499854095"/>
+      <w:bookmarkStart w:id="31" w:name="_Toc499854884"/>
       <w:proofErr w:type="spellStart"/>
       <w:r>
         <w:rPr>
@@ -10952,7 +10966,7 @@
           <w:lang w:val="es-ES"/>
         </w:rPr>
       </w:pPr>
-      <w:bookmarkStart w:id="32" w:name="_Toc499854096"/>
+      <w:bookmarkStart w:id="32" w:name="_Toc499854885"/>
       <w:proofErr w:type="spellStart"/>
       <w:r>
         <w:rPr>
@@ -11189,7 +11203,7 @@
           <w:lang w:val="es-ES"/>
         </w:rPr>
       </w:pPr>
-      <w:bookmarkStart w:id="33" w:name="_Toc499854097"/>
+      <w:bookmarkStart w:id="33" w:name="_Toc499854886"/>
       <w:r>
         <w:rPr>
           <w:rFonts w:asciiTheme="minorHAnsi" w:hAnsiTheme="minorHAnsi" w:cstheme="minorHAnsi"/>
@@ -11268,7 +11282,7 @@
           <w:lang w:val="es-ES"/>
         </w:rPr>
       </w:pPr>
-      <w:bookmarkStart w:id="34" w:name="_Toc499854098"/>
+      <w:bookmarkStart w:id="34" w:name="_Toc499854887"/>
       <w:r>
         <w:rPr>
           <w:rFonts w:asciiTheme="minorHAnsi" w:hAnsiTheme="minorHAnsi" w:cstheme="minorHAnsi"/>
@@ -11477,7 +11491,7 @@
           <w:lang w:val="es-ES"/>
         </w:rPr>
       </w:pPr>
-      <w:bookmarkStart w:id="35" w:name="_Toc499854099"/>
+      <w:bookmarkStart w:id="35" w:name="_Toc499854888"/>
       <w:r>
         <w:rPr>
           <w:rFonts w:asciiTheme="minorHAnsi" w:hAnsiTheme="minorHAnsi" w:cstheme="minorHAnsi"/>
@@ -11595,7 +11609,7 @@
           <w:lang w:val="es-ES"/>
         </w:rPr>
       </w:pPr>
-      <w:bookmarkStart w:id="36" w:name="_Toc499854100"/>
+      <w:bookmarkStart w:id="36" w:name="_Toc499854889"/>
       <w:r>
         <w:rPr>
           <w:rFonts w:asciiTheme="minorHAnsi" w:hAnsiTheme="minorHAnsi" w:cstheme="minorHAnsi"/>
@@ -11603,16 +11617,7 @@
           <w:color w:val="auto"/>
           <w:lang w:val="es-ES"/>
         </w:rPr>
-        <w:t xml:space="preserve">Listado </w:t>
-      </w:r>
-      <w:r>
-        <w:rPr>
-          <w:rFonts w:asciiTheme="minorHAnsi" w:hAnsiTheme="minorHAnsi" w:cstheme="minorHAnsi"/>
-          <w:b/>
-          <w:color w:val="auto"/>
-          <w:lang w:val="es-ES"/>
-        </w:rPr>
-        <w:t>estadístico</w:t>
+        <w:t>Listado estadístico</w:t>
       </w:r>
       <w:bookmarkEnd w:id="36"/>
     </w:p>
@@ -11638,21 +11643,7 @@
           <w:rFonts w:cstheme="minorHAnsi"/>
           <w:lang w:val="es-ES"/>
         </w:rPr>
-        <w:t>Esta funcionalidad permite realizar 4 consultas estadísticas. Para realizar una consulta se deben ingresar los datos año y trimestre</w:t>
-      </w:r>
-      <w:r>
-        <w:rPr>
-          <w:rFonts w:cstheme="minorHAnsi"/>
-          <w:lang w:val="es-ES"/>
-        </w:rPr>
-        <w:t>, se</w:t>
-      </w:r>
-      <w:r>
-        <w:rPr>
-          <w:rFonts w:cstheme="minorHAnsi"/>
-          <w:lang w:val="es-ES"/>
-        </w:rPr>
-        <w:t>guido a esto hay que elegir la consulta a realizar.</w:t>
+        <w:t>Esta funcionalidad permite realizar 4 consultas estadísticas. Para realizar una consulta se deben ingresar los datos año y trimestre, seguido a esto hay que elegir la consulta a realizar.</w:t>
       </w:r>
     </w:p>
     <w:p>
@@ -11734,7 +11725,7 @@
           <w:lang w:val="es-ES"/>
         </w:rPr>
       </w:pPr>
-      <w:bookmarkStart w:id="37" w:name="_Toc499854101"/>
+      <w:bookmarkStart w:id="37" w:name="_Toc499854890"/>
       <w:r>
         <w:rPr>
           <w:rFonts w:asciiTheme="minorHAnsi" w:hAnsiTheme="minorHAnsi" w:cstheme="minorHAnsi"/>
@@ -11851,7 +11842,7 @@
           <w:u w:val="single"/>
         </w:rPr>
       </w:pPr>
-      <w:bookmarkStart w:id="38" w:name="_Toc499854102"/>
+      <w:bookmarkStart w:id="38" w:name="_Toc499854891"/>
       <w:r>
         <w:rPr>
           <w:rFonts w:asciiTheme="minorHAnsi" w:hAnsiTheme="minorHAnsi" w:cstheme="minorHAnsi"/>
@@ -12065,7 +12056,6 @@
         <w:docPartUnique/>
       </w:docPartObj>
     </w:sdtPr>
-    <w:sdtEndPr/>
     <w:sdtContent>
       <w:p>
         <w:pPr>
@@ -14636,9 +14626,12 @@
     <w:autoRedefine/>
     <w:uiPriority w:val="39"/>
     <w:unhideWhenUsed/>
-    <w:rsid w:val="00DE53CC"/>
+    <w:rsid w:val="003454DD"/>
     <w:pPr>
-      <w:spacing w:after="100"/>
+      <w:tabs>
+        <w:tab w:val="right" w:leader="dot" w:pos="8494"/>
+      </w:tabs>
+      <w:spacing w:after="100" w:line="228" w:lineRule="auto"/>
     </w:pPr>
     <w:rPr>
       <w:rFonts w:eastAsiaTheme="minorEastAsia" w:cs="Times New Roman"/>
@@ -14734,7 +14727,6 @@
   <w:rsids>
     <w:rsidRoot w:val="004162BB"/>
     <w:rsid w:val="004162BB"/>
-    <w:rsid w:val="004F5C1B"/>
   </w:rsids>
   <m:mathPr>
     <m:mathFont m:val="Cambria Math"/>
@@ -15504,7 +15496,7 @@
 </file>
 
 <file path=customXml/itemProps1.xml><?xml version="1.0" encoding="utf-8"?>
-<ds:datastoreItem xmlns:ds="http://schemas.openxmlformats.org/officeDocument/2006/customXml" ds:itemID="{51C6FEA6-032E-4482-A9B6-DBAA34E7B556}">
+<ds:datastoreItem xmlns:ds="http://schemas.openxmlformats.org/officeDocument/2006/customXml" ds:itemID="{9ECBB1D6-010E-40EF-A576-D258416EB9F5}">
   <ds:schemaRefs>
     <ds:schemaRef ds:uri="http://schemas.openxmlformats.org/officeDocument/2006/bibliography"/>
   </ds:schemaRefs>

</xml_diff>